<commit_message>
Correjí CU_03 y CU_04 ahora sí
</commit_message>
<xml_diff>
--- a/Documentación/Casos_de_uso/CU_03_jcorredorca.docx
+++ b/Documentación/Casos_de_uso/CU_03_jcorredorca.docx
@@ -268,7 +268,7 @@
               <w:rPr>
                 <w:rtl w:val="0"/>
               </w:rPr>
-              <w:t xml:space="preserve">Permite al Administrador administrar los horarios semanales de actividades del gimnasio, incluyendo únicamente la creación, con la definición de responsables y público objetivo.</w:t>
+              <w:t xml:space="preserve">Permite al Administrador administrar los horarios semanales de las actividades ofrecidas por AFID, incluyendo únicamente la creación, con la definición de responsables y público objetivo.</w:t>
             </w:r>
           </w:p>
         </w:tc>
@@ -1059,7 +1059,7 @@
               <w:rPr>
                 <w:rtl w:val="0"/>
               </w:rPr>
-              <w:t xml:space="preserve">Permite al Administrador editar los horarios semanales de actividades del gimnasio que ya hayan sido creados, incluyendo únicamente la creación, con la definición de responsables y público objetivo.</w:t>
+              <w:t xml:space="preserve">Permite al Administrador editar los horarios semanales de las actividades AFID que ya hayan sido creados, incluyendo únicamente la creación, con la definición de responsables y público objetivo.</w:t>
             </w:r>
           </w:p>
         </w:tc>

</xml_diff>